<commit_message>
Update Trabajo Práctico Individual Policrite-Franco.docx
</commit_message>
<xml_diff>
--- a/Inteligencia Artificial/Trabajo Práctico Individual Policrite-Franco.docx
+++ b/Inteligencia Artificial/Trabajo Práctico Individual Policrite-Franco.docx
@@ -1318,7 +1318,6 @@
         <w:t xml:space="preserve"> que trabaja con el lenguaje de programación </w:t>
       </w:r>
       <w:proofErr w:type="spellStart"/>
-      <w:proofErr w:type="gramStart"/>
       <w:r>
         <w:rPr>
           <w:lang w:val="es-ES"/>
@@ -1332,7 +1331,6 @@
         <w:t>,tambien</w:t>
       </w:r>
       <w:proofErr w:type="spellEnd"/>
-      <w:proofErr w:type="gramEnd"/>
       <w:r>
         <w:rPr>
           <w:lang w:val="es-ES"/>
@@ -1373,7 +1371,6 @@
         <w:t xml:space="preserve">Se paso a la segunda </w:t>
       </w:r>
       <w:proofErr w:type="spellStart"/>
-      <w:proofErr w:type="gramStart"/>
       <w:r>
         <w:rPr>
           <w:lang w:val="es-ES"/>
@@ -1381,7 +1378,6 @@
         <w:t>parte,en</w:t>
       </w:r>
       <w:proofErr w:type="spellEnd"/>
-      <w:proofErr w:type="gramEnd"/>
       <w:r>
         <w:rPr>
           <w:lang w:val="es-ES"/>
@@ -2360,15 +2356,7 @@
         <w:t>decir,</w:t>
       </w:r>
       <w:r>
-        <w:t xml:space="preserve"> una especie, en el conjunto de </w:t>
-      </w:r>
-      <w:proofErr w:type="gramStart"/>
-      <w:r>
-        <w:t>datos ,</w:t>
-      </w:r>
-      <w:proofErr w:type="gramEnd"/>
-      <w:r>
-        <w:t xml:space="preserve"> pueden ser tres clases o como en la materia dada  llamamos datos del tipo categóricos:</w:t>
+        <w:t xml:space="preserve"> una especie, en el conjunto de datos , pueden ser tres clases o como en la materia dada  llamamos datos del tipo categóricos:</w:t>
       </w:r>
     </w:p>
     <w:p>
@@ -2469,18 +2457,10 @@
         </w:sdtContent>
       </w:sdt>
       <w:r>
-        <w:t xml:space="preserve"> para cargar el conjunto de datos </w:t>
-      </w:r>
-      <w:proofErr w:type="gramStart"/>
-      <w:r>
-        <w:t xml:space="preserve">de </w:t>
-      </w:r>
-      <w:r>
-        <w:t xml:space="preserve"> Flores</w:t>
-      </w:r>
-      <w:proofErr w:type="gramEnd"/>
-      <w:r>
-        <w:t xml:space="preserve"> Iris,</w:t>
+        <w:t xml:space="preserve"> para cargar el conjunto de datos de </w:t>
+      </w:r>
+      <w:r>
+        <w:t xml:space="preserve"> Flores Iris,</w:t>
       </w:r>
       <w:r>
         <w:t xml:space="preserve"> recientemente mencionado. Las características numéricas son almacenadas dentro de la X y las etiquetas osea los datos </w:t>
@@ -2614,21 +2594,13 @@
         <w:t>clasificador</w:t>
       </w:r>
       <w:r>
-        <w:t xml:space="preserve"> que se </w:t>
-      </w:r>
-      <w:proofErr w:type="gramStart"/>
-      <w:r>
-        <w:t xml:space="preserve">genera </w:t>
+        <w:t xml:space="preserve"> que se genera </w:t>
       </w:r>
       <w:r>
         <w:t>,</w:t>
       </w:r>
       <w:r>
-        <w:t>es</w:t>
-      </w:r>
-      <w:proofErr w:type="gramEnd"/>
-      <w:r>
-        <w:t xml:space="preserve"> entrenado con el conjunto de datos ya mencionado, iris</w:t>
+        <w:t>es entrenado con el conjunto de datos ya mencionado, iris</w:t>
       </w:r>
       <w:r>
         <w:t xml:space="preserve">, es </w:t>
@@ -2743,12 +2715,10 @@
         <w:t xml:space="preserve"> `</w:t>
       </w:r>
       <w:proofErr w:type="spellStart"/>
-      <w:proofErr w:type="gramStart"/>
       <w:r>
         <w:t>matplotlib.pyplot</w:t>
       </w:r>
       <w:proofErr w:type="spellEnd"/>
-      <w:proofErr w:type="gramEnd"/>
       <w:r>
         <w:t xml:space="preserve">` </w:t>
       </w:r>
@@ -2967,21 +2937,12 @@
         <w:t>=</w:t>
       </w:r>
       <w:proofErr w:type="spellStart"/>
-      <w:proofErr w:type="gramStart"/>
       <w:r>
         <w:rPr>
           <w:b/>
           <w:bCs/>
         </w:rPr>
-        <w:t>iris.feature</w:t>
-      </w:r>
-      <w:proofErr w:type="gramEnd"/>
-      <w:r>
-        <w:rPr>
-          <w:b/>
-          <w:bCs/>
-        </w:rPr>
-        <w:t>_names</w:t>
+        <w:t>iris.feature_names</w:t>
       </w:r>
       <w:proofErr w:type="spellEnd"/>
       <w:r>
@@ -3012,21 +2973,12 @@
         <w:t>=</w:t>
       </w:r>
       <w:proofErr w:type="spellStart"/>
-      <w:proofErr w:type="gramStart"/>
       <w:r>
         <w:rPr>
           <w:b/>
           <w:bCs/>
         </w:rPr>
-        <w:t>iris.target</w:t>
-      </w:r>
-      <w:proofErr w:type="gramEnd"/>
-      <w:r>
-        <w:rPr>
-          <w:b/>
-          <w:bCs/>
-        </w:rPr>
-        <w:t>_names</w:t>
+        <w:t>iris.target_names</w:t>
       </w:r>
       <w:proofErr w:type="spellEnd"/>
       <w:r>
@@ -3041,7 +2993,6 @@
         </w:numPr>
       </w:pPr>
       <w:proofErr w:type="spellStart"/>
-      <w:proofErr w:type="gramStart"/>
       <w:r>
         <w:rPr>
           <w:b/>
@@ -3050,7 +3001,6 @@
         <w:t>plt.show</w:t>
       </w:r>
       <w:proofErr w:type="spellEnd"/>
-      <w:proofErr w:type="gramEnd"/>
       <w:r>
         <w:rPr>
           <w:b/>
@@ -3090,13 +3040,13 @@
       <w:pPr>
         <w:pStyle w:val="Ttulo1"/>
       </w:pPr>
-      <w:bookmarkStart w:id="4" w:name="_Toc150533978"/>
-      <w:bookmarkStart w:id="5" w:name="_Toc150533977"/>
+      <w:bookmarkStart w:id="4" w:name="_Toc150533977"/>
+      <w:bookmarkStart w:id="5" w:name="_Toc150533978"/>
       <w:r>
         <w:lastRenderedPageBreak/>
         <w:t>Ejecución del script en Python</w:t>
       </w:r>
-      <w:bookmarkEnd w:id="5"/>
+      <w:bookmarkEnd w:id="4"/>
     </w:p>
     <w:p>
       <w:pPr>
@@ -3354,7 +3304,6 @@
         <w:t xml:space="preserve">: cantidad de muestras (filas) que se encuentran en el </w:t>
       </w:r>
       <w:proofErr w:type="spellStart"/>
-      <w:proofErr w:type="gramStart"/>
       <w:r>
         <w:rPr>
           <w:lang w:val="es-ES"/>
@@ -3362,7 +3311,6 @@
         <w:t>nodo.Se</w:t>
       </w:r>
       <w:proofErr w:type="spellEnd"/>
-      <w:proofErr w:type="gramEnd"/>
       <w:r>
         <w:rPr>
           <w:lang w:val="es-ES"/>
@@ -3780,7 +3728,7 @@
         <w:lastRenderedPageBreak/>
         <w:t>Conclusión</w:t>
       </w:r>
-      <w:bookmarkEnd w:id="4"/>
+      <w:bookmarkEnd w:id="5"/>
     </w:p>
     <w:p>
       <w:pPr>
@@ -3873,6 +3821,26 @@
           <w:lang w:val="es-ES"/>
         </w:rPr>
       </w:pPr>
+      <w:r>
+        <w:rPr>
+          <w:lang w:val="es-ES"/>
+        </w:rPr>
+        <w:t xml:space="preserve">Mas del lado personal , me siento muy contento con lo aprendido haciendo este Trabajo Practico me encantan estas cosas y me gustaría dedicarle </w:t>
+      </w:r>
+      <w:proofErr w:type="spellStart"/>
+      <w:r>
+        <w:rPr>
+          <w:lang w:val="es-ES"/>
+        </w:rPr>
+        <w:t>mas</w:t>
+      </w:r>
+      <w:proofErr w:type="spellEnd"/>
+      <w:r>
+        <w:rPr>
+          <w:lang w:val="es-ES"/>
+        </w:rPr>
+        <w:t xml:space="preserve"> tiempo a capacitarme en estas cosas , realmente lo disfrute. </w:t>
+      </w:r>
     </w:p>
     <w:sectPr>
       <w:pgSz w:w="11906" w:h="16838"/>

</xml_diff>